<commit_message>
een leuk bericht over wat je gedaan hebt
</commit_message>
<xml_diff>
--- a/weggooien/design word.docx
+++ b/weggooien/design word.docx
@@ -4444,8 +4444,165 @@
       <w:r>
         <w:t>![image](https://user-images.githubusercontent.com/44025069/50843821-bf179b80-1369-11e9-9b9b-5b707c8efc5e.png)</w:t>
       </w:r>
+    </w:p>
+    <w:p>
+      <w:r>
+        <w:br w:type="page"/>
+      </w:r>
+    </w:p>
+    <w:p>
+      <w:r>
+        <w:lastRenderedPageBreak/>
+        <w:t xml:space="preserve">Belangerijke aspecten: </w:t>
+      </w:r>
+    </w:p>
+    <w:p/>
+    <w:p>
+      <w:pPr>
+        <w:pStyle w:val="ListParagraph"/>
+        <w:numPr>
+          <w:ilvl w:val="0"/>
+          <w:numId w:val="2"/>
+        </w:numPr>
+      </w:pPr>
+      <w:r>
+        <w:t xml:space="preserve">pychart: opkomstpercentage vs invalid votes vs. </w:t>
+      </w:r>
+    </w:p>
+    <w:p>
+      <w:pPr>
+        <w:pStyle w:val="ListParagraph"/>
+        <w:numPr>
+          <w:ilvl w:val="0"/>
+          <w:numId w:val="2"/>
+        </w:numPr>
+      </w:pPr>
+      <w:r>
+        <w:t xml:space="preserve">Scatterplot: freedom House + </w:t>
+      </w:r>
+    </w:p>
+    <w:p/>
+    <w:p/>
+    <w:p/>
+    <w:p>
+      <w:r>
+        <w:t xml:space="preserve">Welke economische en politieke factoren invloed hebben op het opkomstpercentage. Bij economische factoren kijken we naar GPB en voor politieke factoren kijken we naar de verschillende politieke systemen en het freedom House. </w:t>
+      </w:r>
+    </w:p>
+    <w:p/>
+    <w:p/>
+    <w:p/>
+    <w:p/>
+    <w:p>
+      <w:r>
+        <w:t xml:space="preserve">Welke factoren leiden tot het resulterende opkomstpercentage bij de Europese verkiezingen? De factoren die overwogend meegenomen worden is de man/vrouw verdeling (piechart), het politieke systeem (barchart), de freedom House (linechart).  </w:t>
+      </w:r>
+    </w:p>
+    <w:p/>
+    <w:p/>
+    <w:p>
+      <w:r>
+        <w:t xml:space="preserve">De afgelopen jaren is het opkomstpercentage voor de Europese verkiezingen erg afgenomen. Is er een bepaalde groep die bijzonder minder stemt dan andere groepen? We kijken hier naar man/vrouw-verdeling, </w:t>
+      </w:r>
+      <w:r>
+        <w:t xml:space="preserve">verschillende vormen van politieke systemen, leeftijd. </w:t>
+      </w:r>
+      <w:r>
+        <w:t xml:space="preserve">Hoe komt het dat er een afname is van het opkomstpercentage in de EU verkiezingen? </w:t>
+      </w:r>
+    </w:p>
+    <w:p>
+      <w:pPr>
+        <w:pStyle w:val="ListParagraph"/>
+        <w:numPr>
+          <w:ilvl w:val="0"/>
+          <w:numId w:val="2"/>
+        </w:numPr>
+      </w:pPr>
+      <w:r>
+        <w:t>Maak een kaart die het opkomstpercentage weergeeft</w:t>
+      </w:r>
+    </w:p>
+    <w:p>
+      <w:pPr>
+        <w:pStyle w:val="ListParagraph"/>
+        <w:numPr>
+          <w:ilvl w:val="0"/>
+          <w:numId w:val="2"/>
+        </w:numPr>
+      </w:pPr>
+      <w:r>
+        <w:t>Constateer dat er een afname is door een linechart te maken per land per verkiezing</w:t>
+      </w:r>
+    </w:p>
+    <w:p>
+      <w:pPr>
+        <w:pStyle w:val="ListParagraph"/>
+        <w:numPr>
+          <w:ilvl w:val="0"/>
+          <w:numId w:val="2"/>
+        </w:numPr>
+      </w:pPr>
+      <w:r>
+        <w:t xml:space="preserve">Kijk of er tussen verschillende groepen een groot verschil in opkomstpercentage zit. </w:t>
+      </w:r>
+    </w:p>
+    <w:p/>
+    <w:p/>
+    <w:p/>
+    <w:p/>
+    <w:p/>
+    <w:p/>
+    <w:p/>
+    <w:p/>
+    <w:p/>
+    <w:p>
+      <w:r>
+        <w:lastRenderedPageBreak/>
+        <w:t>In hoevere zijn politieke vrijheden (freedom house) van invloed op het opkomstpercentage van de EU?</w:t>
+      </w:r>
+    </w:p>
+    <w:p/>
+    <w:p>
+      <w:pPr>
+        <w:pStyle w:val="ListParagraph"/>
+        <w:numPr>
+          <w:ilvl w:val="0"/>
+          <w:numId w:val="2"/>
+        </w:numPr>
+      </w:pPr>
+      <w:r>
+        <w:t>Kaart</w:t>
+      </w:r>
+    </w:p>
+    <w:p>
+      <w:pPr>
+        <w:pStyle w:val="ListParagraph"/>
+        <w:numPr>
+          <w:ilvl w:val="0"/>
+          <w:numId w:val="2"/>
+        </w:numPr>
+      </w:pPr>
+      <w:r>
+        <w:t>Linechart: freedom house</w:t>
+      </w:r>
+    </w:p>
+    <w:p>
+      <w:pPr>
+        <w:pStyle w:val="ListParagraph"/>
+        <w:numPr>
+          <w:ilvl w:val="0"/>
+          <w:numId w:val="2"/>
+        </w:numPr>
+      </w:pPr>
+      <w:r>
+        <w:t xml:space="preserve">Bar chart: </w:t>
+      </w:r>
       <w:bookmarkStart w:id="0" w:name="_GoBack"/>
       <w:bookmarkEnd w:id="0"/>
+      <w:r>
+        <w:t xml:space="preserve"> </w:t>
+      </w:r>
     </w:p>
     <w:sectPr>
       <w:pgSz w:w="11906" w:h="16838"/>
@@ -4608,8 +4765,123 @@
       </w:rPr>
     </w:lvl>
   </w:abstractNum>
+  <w:abstractNum w:abstractNumId="1" w15:restartNumberingAfterBreak="0">
+    <w:nsid w:val="2EE82594"/>
+    <w:multiLevelType w:val="hybridMultilevel"/>
+    <w:tmpl w:val="D61C73FA"/>
+    <w:lvl w:ilvl="0" w:tplc="D320EF1E">
+      <w:numFmt w:val="bullet"/>
+      <w:lvlText w:val="-"/>
+      <w:lvlJc w:val="left"/>
+      <w:pPr>
+        <w:ind w:left="720" w:hanging="360"/>
+      </w:pPr>
+      <w:rPr>
+        <w:rFonts w:ascii="Calibri" w:eastAsiaTheme="minorHAnsi" w:hAnsi="Calibri" w:cs="Calibri" w:hint="default"/>
+      </w:rPr>
+    </w:lvl>
+    <w:lvl w:ilvl="1" w:tplc="04130003" w:tentative="1">
+      <w:start w:val="1"/>
+      <w:numFmt w:val="bullet"/>
+      <w:lvlText w:val="o"/>
+      <w:lvlJc w:val="left"/>
+      <w:pPr>
+        <w:ind w:left="1440" w:hanging="360"/>
+      </w:pPr>
+      <w:rPr>
+        <w:rFonts w:ascii="Courier New" w:hAnsi="Courier New" w:cs="Courier New" w:hint="default"/>
+      </w:rPr>
+    </w:lvl>
+    <w:lvl w:ilvl="2" w:tplc="04130005" w:tentative="1">
+      <w:start w:val="1"/>
+      <w:numFmt w:val="bullet"/>
+      <w:lvlText w:val=""/>
+      <w:lvlJc w:val="left"/>
+      <w:pPr>
+        <w:ind w:left="2160" w:hanging="360"/>
+      </w:pPr>
+      <w:rPr>
+        <w:rFonts w:ascii="Wingdings" w:hAnsi="Wingdings" w:hint="default"/>
+      </w:rPr>
+    </w:lvl>
+    <w:lvl w:ilvl="3" w:tplc="04130001" w:tentative="1">
+      <w:start w:val="1"/>
+      <w:numFmt w:val="bullet"/>
+      <w:lvlText w:val=""/>
+      <w:lvlJc w:val="left"/>
+      <w:pPr>
+        <w:ind w:left="2880" w:hanging="360"/>
+      </w:pPr>
+      <w:rPr>
+        <w:rFonts w:ascii="Symbol" w:hAnsi="Symbol" w:hint="default"/>
+      </w:rPr>
+    </w:lvl>
+    <w:lvl w:ilvl="4" w:tplc="04130003" w:tentative="1">
+      <w:start w:val="1"/>
+      <w:numFmt w:val="bullet"/>
+      <w:lvlText w:val="o"/>
+      <w:lvlJc w:val="left"/>
+      <w:pPr>
+        <w:ind w:left="3600" w:hanging="360"/>
+      </w:pPr>
+      <w:rPr>
+        <w:rFonts w:ascii="Courier New" w:hAnsi="Courier New" w:cs="Courier New" w:hint="default"/>
+      </w:rPr>
+    </w:lvl>
+    <w:lvl w:ilvl="5" w:tplc="04130005" w:tentative="1">
+      <w:start w:val="1"/>
+      <w:numFmt w:val="bullet"/>
+      <w:lvlText w:val=""/>
+      <w:lvlJc w:val="left"/>
+      <w:pPr>
+        <w:ind w:left="4320" w:hanging="360"/>
+      </w:pPr>
+      <w:rPr>
+        <w:rFonts w:ascii="Wingdings" w:hAnsi="Wingdings" w:hint="default"/>
+      </w:rPr>
+    </w:lvl>
+    <w:lvl w:ilvl="6" w:tplc="04130001" w:tentative="1">
+      <w:start w:val="1"/>
+      <w:numFmt w:val="bullet"/>
+      <w:lvlText w:val=""/>
+      <w:lvlJc w:val="left"/>
+      <w:pPr>
+        <w:ind w:left="5040" w:hanging="360"/>
+      </w:pPr>
+      <w:rPr>
+        <w:rFonts w:ascii="Symbol" w:hAnsi="Symbol" w:hint="default"/>
+      </w:rPr>
+    </w:lvl>
+    <w:lvl w:ilvl="7" w:tplc="04130003" w:tentative="1">
+      <w:start w:val="1"/>
+      <w:numFmt w:val="bullet"/>
+      <w:lvlText w:val="o"/>
+      <w:lvlJc w:val="left"/>
+      <w:pPr>
+        <w:ind w:left="5760" w:hanging="360"/>
+      </w:pPr>
+      <w:rPr>
+        <w:rFonts w:ascii="Courier New" w:hAnsi="Courier New" w:cs="Courier New" w:hint="default"/>
+      </w:rPr>
+    </w:lvl>
+    <w:lvl w:ilvl="8" w:tplc="04130005" w:tentative="1">
+      <w:start w:val="1"/>
+      <w:numFmt w:val="bullet"/>
+      <w:lvlText w:val=""/>
+      <w:lvlJc w:val="left"/>
+      <w:pPr>
+        <w:ind w:left="6480" w:hanging="360"/>
+      </w:pPr>
+      <w:rPr>
+        <w:rFonts w:ascii="Wingdings" w:hAnsi="Wingdings" w:hint="default"/>
+      </w:rPr>
+    </w:lvl>
+  </w:abstractNum>
   <w:num w:numId="1">
     <w:abstractNumId w:val="0"/>
+  </w:num>
+  <w:num w:numId="2">
+    <w:abstractNumId w:val="1"/>
   </w:num>
 </w:numbering>
 </file>
@@ -5192,6 +5464,17 @@
       <w:lang w:eastAsia="nl-NL"/>
     </w:rPr>
   </w:style>
+  <w:style w:type="paragraph" w:styleId="ListParagraph">
+    <w:name w:val="List Paragraph"/>
+    <w:basedOn w:val="Normal"/>
+    <w:uiPriority w:val="34"/>
+    <w:qFormat/>
+    <w:rsid w:val="0015682F"/>
+    <w:pPr>
+      <w:ind w:left="720"/>
+      <w:contextualSpacing/>
+    </w:pPr>
+  </w:style>
 </w:styles>
 </file>
 

</xml_diff>